<commit_message>
User story gefixed (netzoals siems's nicht)
</commit_message>
<xml_diff>
--- a/User Story.docx
+++ b/User Story.docx
@@ -4,7 +4,7 @@
   <w:body>
     <w:tbl>
       <w:tblPr>
-        <w:tblStyle w:val="Tabelraster"/>
+        <w:tblStyle w:val="TableGrid"/>
         <w:tblW w:w="0" w:type="auto"/>
         <w:tblLook w:val="04A0" w:firstRow="1" w:lastRow="0" w:firstColumn="1" w:lastColumn="0" w:noHBand="0" w:noVBand="1"/>
       </w:tblPr>
@@ -142,7 +142,15 @@
                 <w:szCs w:val="28"/>
                 <w:lang w:val="en-GB"/>
               </w:rPr>
-              <w:t xml:space="preserve"> Python developer</w:t>
+              <w:t xml:space="preserve"> </w:t>
+            </w:r>
+            <w:r>
+              <w:rPr>
+                <w:sz w:val="28"/>
+                <w:szCs w:val="28"/>
+                <w:lang w:val="en-GB"/>
+              </w:rPr>
+              <w:t>operator</w:t>
             </w:r>
           </w:p>
           <w:p>
@@ -161,8 +169,33 @@
                 <w:szCs w:val="28"/>
                 <w:lang w:val="en-GB"/>
               </w:rPr>
-              <w:t>I want to</w:t>
-            </w:r>
+              <w:t>I want to:</w:t>
+            </w:r>
+            <w:r>
+              <w:rPr>
+                <w:sz w:val="28"/>
+                <w:szCs w:val="28"/>
+                <w:lang w:val="en-GB"/>
+              </w:rPr>
+              <w:t xml:space="preserve"> </w:t>
+            </w:r>
+            <w:r>
+              <w:rPr>
+                <w:sz w:val="28"/>
+                <w:szCs w:val="28"/>
+                <w:lang w:val="en-GB"/>
+              </w:rPr>
+              <w:t>automate loading and unloading objects from a conveyor belt</w:t>
+            </w:r>
+          </w:p>
+          <w:p>
+            <w:pPr>
+              <w:rPr>
+                <w:sz w:val="28"/>
+                <w:szCs w:val="28"/>
+                <w:lang w:val="en-GB"/>
+              </w:rPr>
+            </w:pPr>
             <w:r>
               <w:rPr>
                 <w:b/>
@@ -171,33 +204,6 @@
                 <w:szCs w:val="28"/>
                 <w:lang w:val="en-GB"/>
               </w:rPr>
-              <w:t>:</w:t>
-            </w:r>
-            <w:r>
-              <w:rPr>
-                <w:sz w:val="28"/>
-                <w:szCs w:val="28"/>
-                <w:lang w:val="en-GB"/>
-              </w:rPr>
-              <w:t xml:space="preserve"> program a robotic arm.</w:t>
-            </w:r>
-          </w:p>
-          <w:p>
-            <w:pPr>
-              <w:rPr>
-                <w:sz w:val="28"/>
-                <w:szCs w:val="28"/>
-                <w:lang w:val="en-GB"/>
-              </w:rPr>
-            </w:pPr>
-            <w:r>
-              <w:rPr>
-                <w:b/>
-                <w:bCs/>
-                <w:sz w:val="28"/>
-                <w:szCs w:val="28"/>
-                <w:lang w:val="en-GB"/>
-              </w:rPr>
               <w:t>So that I can:</w:t>
             </w:r>
             <w:r>
@@ -206,7 +212,23 @@
                 <w:szCs w:val="28"/>
                 <w:lang w:val="en-GB"/>
               </w:rPr>
-              <w:t xml:space="preserve"> automate loading and unloading objects from a conveyor belt.</w:t>
+              <w:t xml:space="preserve"> </w:t>
+            </w:r>
+            <w:r>
+              <w:rPr>
+                <w:sz w:val="28"/>
+                <w:szCs w:val="28"/>
+                <w:lang w:val="en-GB"/>
+              </w:rPr>
+              <w:t>automatically s</w:t>
+            </w:r>
+            <w:r>
+              <w:rPr>
+                <w:sz w:val="28"/>
+                <w:szCs w:val="28"/>
+                <w:lang w:val="en-GB"/>
+              </w:rPr>
+              <w:t>ort objects by shape and by colour</w:t>
             </w:r>
           </w:p>
         </w:tc>
@@ -238,7 +260,26 @@
           </w:p>
           <w:p>
             <w:pPr>
-              <w:pStyle w:val="Lijstalinea"/>
+              <w:rPr>
+                <w:bCs/>
+                <w:sz w:val="28"/>
+                <w:szCs w:val="28"/>
+                <w:lang w:val="en-GB"/>
+              </w:rPr>
+            </w:pPr>
+            <w:r>
+              <w:rPr>
+                <w:bCs/>
+                <w:sz w:val="28"/>
+                <w:szCs w:val="28"/>
+                <w:lang w:val="en-GB"/>
+              </w:rPr>
+              <w:t>Colour sort mode</w:t>
+            </w:r>
+          </w:p>
+          <w:p>
+            <w:pPr>
+              <w:pStyle w:val="ListParagraph"/>
               <w:numPr>
                 <w:ilvl w:val="0"/>
                 <w:numId w:val="1"/>
@@ -255,28 +296,20 @@
                 <w:szCs w:val="28"/>
                 <w:lang w:val="en-GB"/>
               </w:rPr>
-              <w:t xml:space="preserve">Locate the </w:t>
-            </w:r>
-            <w:r>
-              <w:rPr>
-                <w:sz w:val="28"/>
-                <w:szCs w:val="28"/>
-                <w:lang w:val="en-GB"/>
-              </w:rPr>
-              <w:t>objects</w:t>
-            </w:r>
-            <w:r>
-              <w:rPr>
-                <w:sz w:val="28"/>
-                <w:szCs w:val="28"/>
-                <w:lang w:val="en-GB"/>
-              </w:rPr>
-              <w:t xml:space="preserve"> in the robot’s coordinate system.</w:t>
-            </w:r>
-          </w:p>
-          <w:p>
-            <w:pPr>
-              <w:pStyle w:val="Lijstalinea"/>
+              <w:t xml:space="preserve">Objects with a red colour on the left </w:t>
+            </w:r>
+            <w:r>
+              <w:rPr>
+                <w:sz w:val="28"/>
+                <w:szCs w:val="28"/>
+                <w:lang w:val="en-GB"/>
+              </w:rPr>
+              <w:t>on the platform</w:t>
+            </w:r>
+          </w:p>
+          <w:p>
+            <w:pPr>
+              <w:pStyle w:val="ListParagraph"/>
               <w:numPr>
                 <w:ilvl w:val="0"/>
                 <w:numId w:val="1"/>
@@ -293,12 +326,12 @@
                 <w:szCs w:val="28"/>
                 <w:lang w:val="en-GB"/>
               </w:rPr>
-              <w:t>Recognizes object’s colours.</w:t>
-            </w:r>
-          </w:p>
-          <w:p>
-            <w:pPr>
-              <w:pStyle w:val="Lijstalinea"/>
+              <w:t>Objects with a blue colour in the middle on the platform</w:t>
+            </w:r>
+          </w:p>
+          <w:p>
+            <w:pPr>
+              <w:pStyle w:val="ListParagraph"/>
               <w:numPr>
                 <w:ilvl w:val="0"/>
                 <w:numId w:val="1"/>
@@ -315,12 +348,12 @@
                 <w:szCs w:val="28"/>
                 <w:lang w:val="en-GB"/>
               </w:rPr>
-              <w:t xml:space="preserve">Recognize object’s type. </w:t>
-            </w:r>
-          </w:p>
-          <w:p>
-            <w:pPr>
-              <w:pStyle w:val="Lijstalinea"/>
+              <w:t>Objects with a green colour on the right on the platform</w:t>
+            </w:r>
+          </w:p>
+          <w:p>
+            <w:pPr>
+              <w:pStyle w:val="ListParagraph"/>
               <w:numPr>
                 <w:ilvl w:val="0"/>
                 <w:numId w:val="1"/>
@@ -337,29 +370,180 @@
                 <w:szCs w:val="28"/>
                 <w:lang w:val="en-GB"/>
               </w:rPr>
-              <w:t>Pick up objects from conveyor belt and platform.</w:t>
-            </w:r>
-          </w:p>
-          <w:p>
-            <w:pPr>
-              <w:pStyle w:val="Lijstalinea"/>
+              <w:t>Objects with other colour than mentioned above, place on the front of the platform</w:t>
+            </w:r>
+          </w:p>
+          <w:p>
+            <w:pPr>
+              <w:rPr>
+                <w:sz w:val="28"/>
+                <w:szCs w:val="28"/>
+                <w:lang w:val="en-GB"/>
+              </w:rPr>
+            </w:pPr>
+            <w:r>
+              <w:rPr>
+                <w:sz w:val="28"/>
+                <w:szCs w:val="28"/>
+                <w:lang w:val="en-GB"/>
+              </w:rPr>
+              <w:t>Shape sort mode</w:t>
+            </w:r>
+          </w:p>
+          <w:p>
+            <w:pPr>
+              <w:pStyle w:val="ListParagraph"/>
               <w:numPr>
                 <w:ilvl w:val="0"/>
                 <w:numId w:val="1"/>
               </w:numPr>
-              <w:rPr>
-                <w:sz w:val="28"/>
-                <w:szCs w:val="28"/>
-                <w:lang w:val="en-GB"/>
-              </w:rPr>
-            </w:pPr>
-            <w:r>
-              <w:rPr>
-                <w:sz w:val="28"/>
-                <w:szCs w:val="28"/>
-                <w:lang w:val="en-GB"/>
-              </w:rPr>
-              <w:t>Place down objects on conveyor belt and platform.</w:t>
+              <w:spacing w:after="160" w:line="259" w:lineRule="auto"/>
+              <w:rPr>
+                <w:sz w:val="28"/>
+                <w:szCs w:val="28"/>
+                <w:lang w:val="en-GB"/>
+              </w:rPr>
+            </w:pPr>
+            <w:r>
+              <w:rPr>
+                <w:sz w:val="28"/>
+                <w:szCs w:val="28"/>
+                <w:lang w:val="en-GB"/>
+              </w:rPr>
+              <w:t xml:space="preserve">Objects with a </w:t>
+            </w:r>
+            <w:r>
+              <w:rPr>
+                <w:sz w:val="28"/>
+                <w:szCs w:val="28"/>
+                <w:lang w:val="en-GB"/>
+              </w:rPr>
+              <w:t>cube shape</w:t>
+            </w:r>
+            <w:r>
+              <w:rPr>
+                <w:sz w:val="28"/>
+                <w:szCs w:val="28"/>
+                <w:lang w:val="en-GB"/>
+              </w:rPr>
+              <w:t xml:space="preserve"> on the left on the platform</w:t>
+            </w:r>
+          </w:p>
+          <w:p>
+            <w:pPr>
+              <w:pStyle w:val="ListParagraph"/>
+              <w:numPr>
+                <w:ilvl w:val="0"/>
+                <w:numId w:val="1"/>
+              </w:numPr>
+              <w:spacing w:after="160" w:line="259" w:lineRule="auto"/>
+              <w:rPr>
+                <w:sz w:val="28"/>
+                <w:szCs w:val="28"/>
+                <w:lang w:val="en-GB"/>
+              </w:rPr>
+            </w:pPr>
+            <w:r>
+              <w:rPr>
+                <w:sz w:val="28"/>
+                <w:szCs w:val="28"/>
+                <w:lang w:val="en-GB"/>
+              </w:rPr>
+              <w:t xml:space="preserve">Objects with a </w:t>
+            </w:r>
+            <w:r>
+              <w:rPr>
+                <w:sz w:val="28"/>
+                <w:szCs w:val="28"/>
+                <w:lang w:val="en-GB"/>
+              </w:rPr>
+              <w:t>triangular prism shape</w:t>
+            </w:r>
+            <w:r>
+              <w:rPr>
+                <w:sz w:val="28"/>
+                <w:szCs w:val="28"/>
+                <w:lang w:val="en-GB"/>
+              </w:rPr>
+              <w:t xml:space="preserve"> in the middle on the platform</w:t>
+            </w:r>
+          </w:p>
+          <w:p>
+            <w:pPr>
+              <w:pStyle w:val="ListParagraph"/>
+              <w:numPr>
+                <w:ilvl w:val="0"/>
+                <w:numId w:val="1"/>
+              </w:numPr>
+              <w:spacing w:after="160" w:line="259" w:lineRule="auto"/>
+              <w:rPr>
+                <w:sz w:val="28"/>
+                <w:szCs w:val="28"/>
+                <w:lang w:val="en-GB"/>
+              </w:rPr>
+            </w:pPr>
+            <w:r>
+              <w:rPr>
+                <w:sz w:val="28"/>
+                <w:szCs w:val="28"/>
+                <w:lang w:val="en-GB"/>
+              </w:rPr>
+              <w:t xml:space="preserve">Objects with a </w:t>
+            </w:r>
+            <w:r>
+              <w:rPr>
+                <w:sz w:val="28"/>
+                <w:szCs w:val="28"/>
+                <w:lang w:val="en-GB"/>
+              </w:rPr>
+              <w:t>cylinder shape</w:t>
+            </w:r>
+            <w:r>
+              <w:rPr>
+                <w:sz w:val="28"/>
+                <w:szCs w:val="28"/>
+                <w:lang w:val="en-GB"/>
+              </w:rPr>
+              <w:t xml:space="preserve"> on the right on the platform</w:t>
+            </w:r>
+          </w:p>
+          <w:p>
+            <w:pPr>
+              <w:pStyle w:val="ListParagraph"/>
+              <w:numPr>
+                <w:ilvl w:val="0"/>
+                <w:numId w:val="1"/>
+              </w:numPr>
+              <w:spacing w:after="160" w:line="259" w:lineRule="auto"/>
+              <w:rPr>
+                <w:sz w:val="28"/>
+                <w:szCs w:val="28"/>
+                <w:lang w:val="en-GB"/>
+              </w:rPr>
+            </w:pPr>
+            <w:r>
+              <w:rPr>
+                <w:sz w:val="28"/>
+                <w:szCs w:val="28"/>
+                <w:lang w:val="en-GB"/>
+              </w:rPr>
+              <w:t xml:space="preserve">Objects with other </w:t>
+            </w:r>
+            <w:r>
+              <w:rPr>
+                <w:sz w:val="28"/>
+                <w:szCs w:val="28"/>
+                <w:lang w:val="en-GB"/>
+              </w:rPr>
+              <w:t>shape</w:t>
+            </w:r>
+            <w:r>
+              <w:rPr>
+                <w:sz w:val="28"/>
+                <w:szCs w:val="28"/>
+                <w:lang w:val="en-GB"/>
+              </w:rPr>
+              <w:t xml:space="preserve"> than mentioned above, place on the front of the platform</w:t>
             </w:r>
           </w:p>
         </w:tc>
@@ -470,8 +654,97 @@
       </w:pPr>
     </w:lvl>
   </w:abstractNum>
+  <w:abstractNum w:abstractNumId="1" w15:restartNumberingAfterBreak="0">
+    <w:nsid w:val="60A9069E"/>
+    <w:multiLevelType w:val="hybridMultilevel"/>
+    <w:tmpl w:val="2C2CE6FC"/>
+    <w:lvl w:ilvl="0" w:tplc="0413000F">
+      <w:start w:val="1"/>
+      <w:numFmt w:val="decimal"/>
+      <w:lvlText w:val="%1."/>
+      <w:lvlJc w:val="left"/>
+      <w:pPr>
+        <w:ind w:left="360" w:hanging="360"/>
+      </w:pPr>
+    </w:lvl>
+    <w:lvl w:ilvl="1" w:tplc="04130019" w:tentative="1">
+      <w:start w:val="1"/>
+      <w:numFmt w:val="lowerLetter"/>
+      <w:lvlText w:val="%2."/>
+      <w:lvlJc w:val="left"/>
+      <w:pPr>
+        <w:ind w:left="1080" w:hanging="360"/>
+      </w:pPr>
+    </w:lvl>
+    <w:lvl w:ilvl="2" w:tplc="0413001B" w:tentative="1">
+      <w:start w:val="1"/>
+      <w:numFmt w:val="lowerRoman"/>
+      <w:lvlText w:val="%3."/>
+      <w:lvlJc w:val="right"/>
+      <w:pPr>
+        <w:ind w:left="1800" w:hanging="180"/>
+      </w:pPr>
+    </w:lvl>
+    <w:lvl w:ilvl="3" w:tplc="0413000F" w:tentative="1">
+      <w:start w:val="1"/>
+      <w:numFmt w:val="decimal"/>
+      <w:lvlText w:val="%4."/>
+      <w:lvlJc w:val="left"/>
+      <w:pPr>
+        <w:ind w:left="2520" w:hanging="360"/>
+      </w:pPr>
+    </w:lvl>
+    <w:lvl w:ilvl="4" w:tplc="04130019" w:tentative="1">
+      <w:start w:val="1"/>
+      <w:numFmt w:val="lowerLetter"/>
+      <w:lvlText w:val="%5."/>
+      <w:lvlJc w:val="left"/>
+      <w:pPr>
+        <w:ind w:left="3240" w:hanging="360"/>
+      </w:pPr>
+    </w:lvl>
+    <w:lvl w:ilvl="5" w:tplc="0413001B" w:tentative="1">
+      <w:start w:val="1"/>
+      <w:numFmt w:val="lowerRoman"/>
+      <w:lvlText w:val="%6."/>
+      <w:lvlJc w:val="right"/>
+      <w:pPr>
+        <w:ind w:left="3960" w:hanging="180"/>
+      </w:pPr>
+    </w:lvl>
+    <w:lvl w:ilvl="6" w:tplc="0413000F" w:tentative="1">
+      <w:start w:val="1"/>
+      <w:numFmt w:val="decimal"/>
+      <w:lvlText w:val="%7."/>
+      <w:lvlJc w:val="left"/>
+      <w:pPr>
+        <w:ind w:left="4680" w:hanging="360"/>
+      </w:pPr>
+    </w:lvl>
+    <w:lvl w:ilvl="7" w:tplc="04130019" w:tentative="1">
+      <w:start w:val="1"/>
+      <w:numFmt w:val="lowerLetter"/>
+      <w:lvlText w:val="%8."/>
+      <w:lvlJc w:val="left"/>
+      <w:pPr>
+        <w:ind w:left="5400" w:hanging="360"/>
+      </w:pPr>
+    </w:lvl>
+    <w:lvl w:ilvl="8" w:tplc="0413001B" w:tentative="1">
+      <w:start w:val="1"/>
+      <w:numFmt w:val="lowerRoman"/>
+      <w:lvlText w:val="%9."/>
+      <w:lvlJc w:val="right"/>
+      <w:pPr>
+        <w:ind w:left="6120" w:hanging="180"/>
+      </w:pPr>
+    </w:lvl>
+  </w:abstractNum>
   <w:num w:numId="1" w16cid:durableId="387462395">
     <w:abstractNumId w:val="0"/>
+  </w:num>
+  <w:num w:numId="2" w16cid:durableId="2058124238">
+    <w:abstractNumId w:val="1"/>
   </w:num>
 </w:numbering>
 </file>
@@ -485,7 +758,7 @@
         <w:kern w:val="2"/>
         <w:sz w:val="22"/>
         <w:szCs w:val="22"/>
-        <w:lang w:val="en-NL" w:eastAsia="en-US" w:bidi="ar-SA"/>
+        <w:lang w:eastAsia="en-US" w:bidi="ar-SA"/>
         <w14:ligatures w14:val="standardContextual"/>
       </w:rPr>
     </w:rPrDefault>
@@ -873,20 +1146,20 @@
     <w:lsdException w:name="Unresolved Mention" w:semiHidden="1" w:unhideWhenUsed="1"/>
     <w:lsdException w:name="Smart Link" w:semiHidden="1" w:unhideWhenUsed="1"/>
   </w:latentStyles>
-  <w:style w:type="paragraph" w:default="1" w:styleId="Standaard">
+  <w:style w:type="paragraph" w:default="1" w:styleId="Normal">
     <w:name w:val="Normal"/>
     <w:qFormat/>
     <w:rPr>
       <w:lang w:val="nl-NL"/>
     </w:rPr>
   </w:style>
-  <w:style w:type="character" w:default="1" w:styleId="Standaardalinea-lettertype">
+  <w:style w:type="character" w:default="1" w:styleId="DefaultParagraphFont">
     <w:name w:val="Default Paragraph Font"/>
     <w:uiPriority w:val="1"/>
     <w:semiHidden/>
     <w:unhideWhenUsed/>
   </w:style>
-  <w:style w:type="table" w:default="1" w:styleId="Standaardtabel">
+  <w:style w:type="table" w:default="1" w:styleId="TableNormal">
     <w:name w:val="Normal Table"/>
     <w:uiPriority w:val="99"/>
     <w:semiHidden/>
@@ -901,15 +1174,15 @@
       </w:tblCellMar>
     </w:tblPr>
   </w:style>
-  <w:style w:type="numbering" w:default="1" w:styleId="Geenlijst">
+  <w:style w:type="numbering" w:default="1" w:styleId="NoList">
     <w:name w:val="No List"/>
     <w:uiPriority w:val="99"/>
     <w:semiHidden/>
     <w:unhideWhenUsed/>
   </w:style>
-  <w:style w:type="table" w:styleId="Tabelraster">
+  <w:style w:type="table" w:styleId="TableGrid">
     <w:name w:val="Table Grid"/>
-    <w:basedOn w:val="Standaardtabel"/>
+    <w:basedOn w:val="TableNormal"/>
     <w:uiPriority w:val="39"/>
     <w:rsid w:val="003E7A7C"/>
     <w:pPr>
@@ -926,9 +1199,9 @@
       </w:tblBorders>
     </w:tblPr>
   </w:style>
-  <w:style w:type="paragraph" w:styleId="Lijstalinea">
+  <w:style w:type="paragraph" w:styleId="ListParagraph">
     <w:name w:val="List Paragraph"/>
-    <w:basedOn w:val="Standaard"/>
+    <w:basedOn w:val="Normal"/>
     <w:uiPriority w:val="34"/>
     <w:qFormat/>
     <w:rsid w:val="003E7A7C"/>

</xml_diff>

<commit_message>
Ff gefixed dat hij niet steeds de video doet uploaden
</commit_message>
<xml_diff>
--- a/User Story.docx
+++ b/User Story.docx
@@ -252,8 +252,12 @@
           </w:p>
           <w:p>
             <w:pPr>
-              <w:rPr>
-                <w:bCs/>
+              <w:pStyle w:val="ListParagraph"/>
+              <w:numPr>
+                <w:ilvl w:val="0"/>
+                <w:numId w:val="1"/>
+              </w:numPr>
+              <w:rPr>
                 <w:sz w:val="28"/>
                 <w:szCs w:val="28"/>
                 <w:lang w:val="en-GB"/>
@@ -261,12 +265,35 @@
             </w:pPr>
             <w:r>
               <w:rPr>
-                <w:bCs/>
-                <w:sz w:val="28"/>
-                <w:szCs w:val="28"/>
-                <w:lang w:val="en-GB"/>
-              </w:rPr>
-              <w:t>Colour sort mode</w:t>
+                <w:sz w:val="28"/>
+                <w:szCs w:val="28"/>
+                <w:lang w:val="en-GB"/>
+              </w:rPr>
+              <w:t>Only o</w:t>
+            </w:r>
+            <w:r>
+              <w:rPr>
+                <w:sz w:val="28"/>
+                <w:szCs w:val="28"/>
+                <w:lang w:val="en-GB"/>
+              </w:rPr>
+              <w:t xml:space="preserve">bjects with a red colour </w:t>
+            </w:r>
+            <w:r>
+              <w:rPr>
+                <w:sz w:val="28"/>
+                <w:szCs w:val="28"/>
+                <w:lang w:val="en-GB"/>
+              </w:rPr>
+              <w:t xml:space="preserve">get picked up </w:t>
+            </w:r>
+            <w:r>
+              <w:rPr>
+                <w:sz w:val="28"/>
+                <w:szCs w:val="28"/>
+                <w:lang w:val="en-GB"/>
+              </w:rPr>
+              <w:t>when the red button is pressed on the UI</w:t>
             </w:r>
           </w:p>
           <w:p>
@@ -276,6 +303,7 @@
                 <w:ilvl w:val="0"/>
                 <w:numId w:val="1"/>
               </w:numPr>
+              <w:spacing w:after="160" w:line="259" w:lineRule="auto"/>
               <w:rPr>
                 <w:sz w:val="28"/>
                 <w:szCs w:val="28"/>
@@ -288,15 +316,39 @@
                 <w:szCs w:val="28"/>
                 <w:lang w:val="en-GB"/>
               </w:rPr>
-              <w:t xml:space="preserve">Objects with a red colour </w:t>
-            </w:r>
-            <w:r>
-              <w:rPr>
-                <w:sz w:val="28"/>
-                <w:szCs w:val="28"/>
-                <w:lang w:val="en-GB"/>
-              </w:rPr>
-              <w:t>get picked up first</w:t>
+              <w:t xml:space="preserve">Only objects with a </w:t>
+            </w:r>
+            <w:r>
+              <w:rPr>
+                <w:sz w:val="28"/>
+                <w:szCs w:val="28"/>
+                <w:lang w:val="en-GB"/>
+              </w:rPr>
+              <w:t>blue</w:t>
+            </w:r>
+            <w:r>
+              <w:rPr>
+                <w:sz w:val="28"/>
+                <w:szCs w:val="28"/>
+                <w:lang w:val="en-GB"/>
+              </w:rPr>
+              <w:t xml:space="preserve"> colour get picked up when the </w:t>
+            </w:r>
+            <w:r>
+              <w:rPr>
+                <w:sz w:val="28"/>
+                <w:szCs w:val="28"/>
+                <w:lang w:val="en-GB"/>
+              </w:rPr>
+              <w:t>blue</w:t>
+            </w:r>
+            <w:r>
+              <w:rPr>
+                <w:sz w:val="28"/>
+                <w:szCs w:val="28"/>
+                <w:lang w:val="en-GB"/>
+              </w:rPr>
+              <w:t xml:space="preserve"> button is pressed on the UI</w:t>
             </w:r>
           </w:p>
           <w:p>
@@ -306,6 +358,7 @@
                 <w:ilvl w:val="0"/>
                 <w:numId w:val="1"/>
               </w:numPr>
+              <w:spacing w:after="160" w:line="259" w:lineRule="auto"/>
               <w:rPr>
                 <w:sz w:val="28"/>
                 <w:szCs w:val="28"/>
@@ -318,15 +371,39 @@
                 <w:szCs w:val="28"/>
                 <w:lang w:val="en-GB"/>
               </w:rPr>
-              <w:t xml:space="preserve">Objects with a blue colour </w:t>
-            </w:r>
-            <w:r>
-              <w:rPr>
-                <w:sz w:val="28"/>
-                <w:szCs w:val="28"/>
-                <w:lang w:val="en-GB"/>
-              </w:rPr>
-              <w:t>get picked up after the red objects</w:t>
+              <w:t xml:space="preserve">Only objects with a </w:t>
+            </w:r>
+            <w:r>
+              <w:rPr>
+                <w:sz w:val="28"/>
+                <w:szCs w:val="28"/>
+                <w:lang w:val="en-GB"/>
+              </w:rPr>
+              <w:t>yellow</w:t>
+            </w:r>
+            <w:r>
+              <w:rPr>
+                <w:sz w:val="28"/>
+                <w:szCs w:val="28"/>
+                <w:lang w:val="en-GB"/>
+              </w:rPr>
+              <w:t xml:space="preserve"> colour get picked up when the </w:t>
+            </w:r>
+            <w:r>
+              <w:rPr>
+                <w:sz w:val="28"/>
+                <w:szCs w:val="28"/>
+                <w:lang w:val="en-GB"/>
+              </w:rPr>
+              <w:t>yellow</w:t>
+            </w:r>
+            <w:r>
+              <w:rPr>
+                <w:sz w:val="28"/>
+                <w:szCs w:val="28"/>
+                <w:lang w:val="en-GB"/>
+              </w:rPr>
+              <w:t xml:space="preserve"> button is pressed on the UI</w:t>
             </w:r>
           </w:p>
           <w:p>
@@ -336,6 +413,7 @@
                 <w:ilvl w:val="0"/>
                 <w:numId w:val="1"/>
               </w:numPr>
+              <w:spacing w:after="160" w:line="259" w:lineRule="auto"/>
               <w:rPr>
                 <w:sz w:val="28"/>
                 <w:szCs w:val="28"/>
@@ -348,15 +426,39 @@
                 <w:szCs w:val="28"/>
                 <w:lang w:val="en-GB"/>
               </w:rPr>
-              <w:t xml:space="preserve">Objects with a green colour </w:t>
-            </w:r>
-            <w:r>
-              <w:rPr>
-                <w:sz w:val="28"/>
-                <w:szCs w:val="28"/>
-                <w:lang w:val="en-GB"/>
-              </w:rPr>
-              <w:t>get picked up after the blue objects</w:t>
+              <w:t xml:space="preserve">Only objects with a </w:t>
+            </w:r>
+            <w:r>
+              <w:rPr>
+                <w:sz w:val="28"/>
+                <w:szCs w:val="28"/>
+                <w:lang w:val="en-GB"/>
+              </w:rPr>
+              <w:t>green</w:t>
+            </w:r>
+            <w:r>
+              <w:rPr>
+                <w:sz w:val="28"/>
+                <w:szCs w:val="28"/>
+                <w:lang w:val="en-GB"/>
+              </w:rPr>
+              <w:t xml:space="preserve"> colour get picked up when the </w:t>
+            </w:r>
+            <w:r>
+              <w:rPr>
+                <w:sz w:val="28"/>
+                <w:szCs w:val="28"/>
+                <w:lang w:val="en-GB"/>
+              </w:rPr>
+              <w:t>green</w:t>
+            </w:r>
+            <w:r>
+              <w:rPr>
+                <w:sz w:val="28"/>
+                <w:szCs w:val="28"/>
+                <w:lang w:val="en-GB"/>
+              </w:rPr>
+              <w:t xml:space="preserve"> button is pressed on the UI</w:t>
             </w:r>
           </w:p>
           <w:p>
@@ -378,37 +480,7 @@
                 <w:szCs w:val="28"/>
                 <w:lang w:val="en-GB"/>
               </w:rPr>
-              <w:t>Objects with a yellow colour get picked up after the green objects</w:t>
-            </w:r>
-          </w:p>
-          <w:p>
-            <w:pPr>
-              <w:pStyle w:val="ListParagraph"/>
-              <w:numPr>
-                <w:ilvl w:val="0"/>
-                <w:numId w:val="1"/>
-              </w:numPr>
-              <w:rPr>
-                <w:sz w:val="28"/>
-                <w:szCs w:val="28"/>
-                <w:lang w:val="en-GB"/>
-              </w:rPr>
-            </w:pPr>
-            <w:r>
-              <w:rPr>
-                <w:sz w:val="28"/>
-                <w:szCs w:val="28"/>
-                <w:lang w:val="en-GB"/>
-              </w:rPr>
-              <w:t xml:space="preserve">Objects with other colour than mentioned above, </w:t>
-            </w:r>
-            <w:r>
-              <w:rPr>
-                <w:sz w:val="28"/>
-                <w:szCs w:val="28"/>
-                <w:lang w:val="en-GB"/>
-              </w:rPr>
-              <w:t>get picked up last (after the yellow Objects)</w:t>
+              <w:t>Objects with other colours than mentioned above will not be picked up</w:t>
             </w:r>
           </w:p>
         </w:tc>

</xml_diff>